<commit_message>
Revert "Revert "sencond testgit""
This reverts commit 3d6b5640bcdab69485701c4c4fac59056988c9fd.
</commit_message>
<xml_diff>
--- a/โครงการสำรวจปัญหาชุมชน.docx
+++ b/โครงการสำรวจปัญหาชุมชน.docx
@@ -1477,7 +1477,7 @@
             <v:path o:extrusionok="f" gradientshapeok="t" o:connecttype="rect"/>
             <o:lock v:ext="edit" aspectratio="t"/>
           </v:shapetype>
-          <v:shape id="_x0000_i1025" type="#_x0000_t75" style="width:271.25pt;height:132.85pt">
+          <v:shape id="_x0000_i1025" type="#_x0000_t75" style="width:271.5pt;height:132.75pt">
             <v:imagedata r:id="rId4" o:title="ท่านคิดว่าค่าใช้จ่ายด้านการศึกษาในแต่ละเดือนนั้นเหมาะสมกับเงินที่ท่านได้รับแต่ละเดือนหรือไม่" croptop="4505f" cropbottom="12844f"/>
           </v:shape>
         </w:pict>
@@ -1549,8 +1549,6 @@
         </w:rPr>
         <w:tab/>
       </w:r>
-      <w:bookmarkStart w:id="0" w:name="_GoBack"/>
-      <w:bookmarkEnd w:id="0"/>
       <w:r>
         <w:rPr>
           <w:rFonts w:ascii="TH SarabunPSK" w:hAnsi="TH SarabunPSK" w:cs="TH SarabunPSK" w:hint="cs"/>
@@ -2515,7 +2513,7 @@
           <w:lang w:val="en-GB"/>
         </w:rPr>
         <w:pict>
-          <v:shape id="_x0000_i1026" type="#_x0000_t75" style="width:294.6pt;height:140.45pt">
+          <v:shape id="_x0000_i1026" type="#_x0000_t75" style="width:294.75pt;height:140.25pt">
             <v:imagedata r:id="rId5" o:title="ท่านได้รับเงินจากทางบ้านในแต่ละเดือนเท่าไหร่ (กรณีกู้ กยศ" croptop="5416f" cropbottom="17468f" cropleft="3021f" cropright="3020f"/>
           </v:shape>
         </w:pict>
@@ -2549,7 +2547,7 @@
           <w:lang w:val="en-GB"/>
         </w:rPr>
         <w:pict>
-          <v:shape id="_x0000_i1027" type="#_x0000_t75" style="width:278.35pt;height:146.05pt">
+          <v:shape id="_x0000_i1027" type="#_x0000_t75" style="width:278.25pt;height:146.25pt">
             <v:imagedata r:id="rId6" o:title="ท่านคิดว่าในแต่ละเดือนเสียค่าใช้จ่ายเกี่ยวกับการศึกษาเท่าไหร่ (ค่าถ่ายเอกสารประกอบการเรียน ค่าอุปกรณ์การเรียน ฯลฯ ไม่รวมค่าหน่วยกิตลงทะเบียนและค่าเทอม)" croptop="4969f" cropbottom="13491f" cropleft="3540f" cropright="2137f"/>
           </v:shape>
         </w:pict>
@@ -2624,8 +2622,10 @@
           <w:cs/>
           <w:lang w:val="en-GB"/>
         </w:rPr>
-        <w:t>ข้อ ดังนี้</w:t>
-      </w:r>
+        <w:t xml:space="preserve">ข้อ </w:t>
+      </w:r>
+      <w:bookmarkStart w:id="0" w:name="_GoBack"/>
+      <w:bookmarkEnd w:id="0"/>
     </w:p>
     <w:p>
       <w:pPr>
@@ -2691,7 +2691,7 @@
         <w:spacing w:after="0" w:line="240" w:lineRule="auto"/>
         <w:jc w:val="thaiDistribute"/>
         <w:rPr>
-          <w:rFonts w:ascii="TH SarabunPSK" w:hAnsi="TH SarabunPSK" w:cs="TH SarabunPSK"/>
+          <w:rFonts w:ascii="TH SarabunPSK" w:hAnsi="TH SarabunPSK" w:cs="TH SarabunPSK" w:hint="cs"/>
           <w:sz w:val="28"/>
           <w:cs/>
         </w:rPr>

</xml_diff>